<commit_message>
Update Specification & Plannification
</commit_message>
<xml_diff>
--- a/Documentation/Spécification_V1.docx
+++ b/Documentation/Spécification_V1.docx
@@ -647,7 +647,7 @@
           <w:r>
             <w:fldChar w:fldCharType="separate"/>
           </w:r>
-          <w:hyperlink w:anchor="_Toc65057916" w:history="1">
+          <w:hyperlink w:anchor="_Toc65407006" w:history="1">
             <w:r>
               <w:rPr>
                 <w:rStyle w:val="Lienhypertexte"/>
@@ -686,7 +686,7 @@
               <w:rPr>
                 <w:webHidden/>
               </w:rPr>
-              <w:instrText xml:space="preserve"> PAGEREF _Toc65057916 \h </w:instrText>
+              <w:instrText xml:space="preserve"> PAGEREF _Toc65407006 \h </w:instrText>
             </w:r>
             <w:r>
               <w:rPr>
@@ -726,7 +726,7 @@
               <w:sz w:val="22"/>
             </w:rPr>
           </w:pPr>
-          <w:hyperlink w:anchor="_Toc65057917" w:history="1">
+          <w:hyperlink w:anchor="_Toc65407007" w:history="1">
             <w:r>
               <w:rPr>
                 <w:rStyle w:val="Lienhypertexte"/>
@@ -768,7 +768,7 @@
                 <w:noProof/>
                 <w:webHidden/>
               </w:rPr>
-              <w:instrText xml:space="preserve"> PAGEREF _Toc65057917 \h </w:instrText>
+              <w:instrText xml:space="preserve"> PAGEREF _Toc65407007 \h </w:instrText>
             </w:r>
             <w:r>
               <w:rPr>
@@ -812,7 +812,7 @@
               <w:sz w:val="22"/>
             </w:rPr>
           </w:pPr>
-          <w:hyperlink w:anchor="_Toc65057918" w:history="1">
+          <w:hyperlink w:anchor="_Toc65407008" w:history="1">
             <w:r>
               <w:rPr>
                 <w:rStyle w:val="Lienhypertexte"/>
@@ -854,7 +854,7 @@
                 <w:noProof/>
                 <w:webHidden/>
               </w:rPr>
-              <w:instrText xml:space="preserve"> PAGEREF _Toc65057918 \h </w:instrText>
+              <w:instrText xml:space="preserve"> PAGEREF _Toc65407008 \h </w:instrText>
             </w:r>
             <w:r>
               <w:rPr>
@@ -898,7 +898,7 @@
               <w:sz w:val="22"/>
             </w:rPr>
           </w:pPr>
-          <w:hyperlink w:anchor="_Toc65057919" w:history="1">
+          <w:hyperlink w:anchor="_Toc65407009" w:history="1">
             <w:r>
               <w:rPr>
                 <w:rStyle w:val="Lienhypertexte"/>
@@ -940,7 +940,7 @@
                 <w:noProof/>
                 <w:webHidden/>
               </w:rPr>
-              <w:instrText xml:space="preserve"> PAGEREF _Toc65057919 \h </w:instrText>
+              <w:instrText xml:space="preserve"> PAGEREF _Toc65407009 \h </w:instrText>
             </w:r>
             <w:r>
               <w:rPr>
@@ -984,7 +984,7 @@
               <w:sz w:val="22"/>
             </w:rPr>
           </w:pPr>
-          <w:hyperlink w:anchor="_Toc65057920" w:history="1">
+          <w:hyperlink w:anchor="_Toc65407010" w:history="1">
             <w:r>
               <w:rPr>
                 <w:rStyle w:val="Lienhypertexte"/>
@@ -1026,7 +1026,7 @@
                 <w:noProof/>
                 <w:webHidden/>
               </w:rPr>
-              <w:instrText xml:space="preserve"> PAGEREF _Toc65057920 \h </w:instrText>
+              <w:instrText xml:space="preserve"> PAGEREF _Toc65407010 \h </w:instrText>
             </w:r>
             <w:r>
               <w:rPr>
@@ -1070,7 +1070,7 @@
               <w:sz w:val="22"/>
             </w:rPr>
           </w:pPr>
-          <w:hyperlink w:anchor="_Toc65057921" w:history="1">
+          <w:hyperlink w:anchor="_Toc65407011" w:history="1">
             <w:r>
               <w:rPr>
                 <w:rStyle w:val="Lienhypertexte"/>
@@ -1112,7 +1112,7 @@
                 <w:noProof/>
                 <w:webHidden/>
               </w:rPr>
-              <w:instrText xml:space="preserve"> PAGEREF _Toc65057921 \h </w:instrText>
+              <w:instrText xml:space="preserve"> PAGEREF _Toc65407011 \h </w:instrText>
             </w:r>
             <w:r>
               <w:rPr>
@@ -1154,7 +1154,7 @@
               <w:lang w:eastAsia="fr-CH"/>
             </w:rPr>
           </w:pPr>
-          <w:hyperlink w:anchor="_Toc65057922" w:history="1">
+          <w:hyperlink w:anchor="_Toc65407012" w:history="1">
             <w:r>
               <w:rPr>
                 <w:rStyle w:val="Lienhypertexte"/>
@@ -1193,7 +1193,7 @@
               <w:rPr>
                 <w:webHidden/>
               </w:rPr>
-              <w:instrText xml:space="preserve"> PAGEREF _Toc65057922 \h </w:instrText>
+              <w:instrText xml:space="preserve"> PAGEREF _Toc65407012 \h </w:instrText>
             </w:r>
             <w:r>
               <w:rPr>
@@ -1233,7 +1233,7 @@
               <w:sz w:val="22"/>
             </w:rPr>
           </w:pPr>
-          <w:hyperlink w:anchor="_Toc65057923" w:history="1">
+          <w:hyperlink w:anchor="_Toc65407013" w:history="1">
             <w:r>
               <w:rPr>
                 <w:rStyle w:val="Lienhypertexte"/>
@@ -1275,7 +1275,7 @@
                 <w:noProof/>
                 <w:webHidden/>
               </w:rPr>
-              <w:instrText xml:space="preserve"> PAGEREF _Toc65057923 \h </w:instrText>
+              <w:instrText xml:space="preserve"> PAGEREF _Toc65407013 \h </w:instrText>
             </w:r>
             <w:r>
               <w:rPr>
@@ -1319,7 +1319,7 @@
               <w:sz w:val="22"/>
             </w:rPr>
           </w:pPr>
-          <w:hyperlink w:anchor="_Toc65057924" w:history="1">
+          <w:hyperlink w:anchor="_Toc65407014" w:history="1">
             <w:r>
               <w:rPr>
                 <w:rStyle w:val="Lienhypertexte"/>
@@ -1361,7 +1361,7 @@
                 <w:noProof/>
                 <w:webHidden/>
               </w:rPr>
-              <w:instrText xml:space="preserve"> PAGEREF _Toc65057924 \h </w:instrText>
+              <w:instrText xml:space="preserve"> PAGEREF _Toc65407014 \h </w:instrText>
             </w:r>
             <w:r>
               <w:rPr>
@@ -1405,7 +1405,7 @@
               <w:sz w:val="22"/>
             </w:rPr>
           </w:pPr>
-          <w:hyperlink w:anchor="_Toc65057925" w:history="1">
+          <w:hyperlink w:anchor="_Toc65407015" w:history="1">
             <w:r>
               <w:rPr>
                 <w:rStyle w:val="Lienhypertexte"/>
@@ -1447,7 +1447,7 @@
                 <w:noProof/>
                 <w:webHidden/>
               </w:rPr>
-              <w:instrText xml:space="preserve"> PAGEREF _Toc65057925 \h </w:instrText>
+              <w:instrText xml:space="preserve"> PAGEREF _Toc65407015 \h </w:instrText>
             </w:r>
             <w:r>
               <w:rPr>
@@ -1491,7 +1491,7 @@
               <w:sz w:val="22"/>
             </w:rPr>
           </w:pPr>
-          <w:hyperlink w:anchor="_Toc65057926" w:history="1">
+          <w:hyperlink w:anchor="_Toc65407016" w:history="1">
             <w:r>
               <w:rPr>
                 <w:rStyle w:val="Lienhypertexte"/>
@@ -1533,7 +1533,7 @@
                 <w:noProof/>
                 <w:webHidden/>
               </w:rPr>
-              <w:instrText xml:space="preserve"> PAGEREF _Toc65057926 \h </w:instrText>
+              <w:instrText xml:space="preserve"> PAGEREF _Toc65407016 \h </w:instrText>
             </w:r>
             <w:r>
               <w:rPr>
@@ -1577,7 +1577,7 @@
               <w:sz w:val="22"/>
             </w:rPr>
           </w:pPr>
-          <w:hyperlink w:anchor="_Toc65057927" w:history="1">
+          <w:hyperlink w:anchor="_Toc65407017" w:history="1">
             <w:r>
               <w:rPr>
                 <w:rStyle w:val="Lienhypertexte"/>
@@ -1619,7 +1619,7 @@
                 <w:noProof/>
                 <w:webHidden/>
               </w:rPr>
-              <w:instrText xml:space="preserve"> PAGEREF _Toc65057927 \h </w:instrText>
+              <w:instrText xml:space="preserve"> PAGEREF _Toc65407017 \h </w:instrText>
             </w:r>
             <w:r>
               <w:rPr>
@@ -1663,7 +1663,7 @@
               <w:sz w:val="22"/>
             </w:rPr>
           </w:pPr>
-          <w:hyperlink w:anchor="_Toc65057928" w:history="1">
+          <w:hyperlink w:anchor="_Toc65407018" w:history="1">
             <w:r>
               <w:rPr>
                 <w:rStyle w:val="Lienhypertexte"/>
@@ -1705,7 +1705,7 @@
                 <w:noProof/>
                 <w:webHidden/>
               </w:rPr>
-              <w:instrText xml:space="preserve"> PAGEREF _Toc65057928 \h </w:instrText>
+              <w:instrText xml:space="preserve"> PAGEREF _Toc65407018 \h </w:instrText>
             </w:r>
             <w:r>
               <w:rPr>
@@ -1749,7 +1749,7 @@
               <w:sz w:val="22"/>
             </w:rPr>
           </w:pPr>
-          <w:hyperlink w:anchor="_Toc65057929" w:history="1">
+          <w:hyperlink w:anchor="_Toc65407019" w:history="1">
             <w:r>
               <w:rPr>
                 <w:rStyle w:val="Lienhypertexte"/>
@@ -1791,7 +1791,7 @@
                 <w:noProof/>
                 <w:webHidden/>
               </w:rPr>
-              <w:instrText xml:space="preserve"> PAGEREF _Toc65057929 \h </w:instrText>
+              <w:instrText xml:space="preserve"> PAGEREF _Toc65407019 \h </w:instrText>
             </w:r>
             <w:r>
               <w:rPr>
@@ -1835,7 +1835,7 @@
               <w:sz w:val="22"/>
             </w:rPr>
           </w:pPr>
-          <w:hyperlink w:anchor="_Toc65057930" w:history="1">
+          <w:hyperlink w:anchor="_Toc65407020" w:history="1">
             <w:r>
               <w:rPr>
                 <w:rStyle w:val="Lienhypertexte"/>
@@ -1877,7 +1877,7 @@
                 <w:noProof/>
                 <w:webHidden/>
               </w:rPr>
-              <w:instrText xml:space="preserve"> PAGEREF _Toc65057930 \h </w:instrText>
+              <w:instrText xml:space="preserve"> PAGEREF _Toc65407020 \h </w:instrText>
             </w:r>
             <w:r>
               <w:rPr>
@@ -1897,7 +1897,7 @@
                 <w:noProof/>
                 <w:webHidden/>
               </w:rPr>
-              <w:t>6</w:t>
+              <w:t>7</w:t>
             </w:r>
             <w:r>
               <w:rPr>
@@ -1921,7 +1921,7 @@
               <w:sz w:val="22"/>
             </w:rPr>
           </w:pPr>
-          <w:hyperlink w:anchor="_Toc65057931" w:history="1">
+          <w:hyperlink w:anchor="_Toc65407021" w:history="1">
             <w:r>
               <w:rPr>
                 <w:rStyle w:val="Lienhypertexte"/>
@@ -1942,7 +1942,7 @@
                 <w:rStyle w:val="Lienhypertexte"/>
                 <w:noProof/>
               </w:rPr>
-              <w:t>Bus de données CAN</w:t>
+              <w:t>Messages transmis</w:t>
             </w:r>
             <w:r>
               <w:rPr>
@@ -1963,7 +1963,7 @@
                 <w:noProof/>
                 <w:webHidden/>
               </w:rPr>
-              <w:instrText xml:space="preserve"> PAGEREF _Toc65057931 \h </w:instrText>
+              <w:instrText xml:space="preserve"> PAGEREF _Toc65407021 \h </w:instrText>
             </w:r>
             <w:r>
               <w:rPr>
@@ -1983,7 +1983,7 @@
                 <w:noProof/>
                 <w:webHidden/>
               </w:rPr>
-              <w:t>6</w:t>
+              <w:t>7</w:t>
             </w:r>
             <w:r>
               <w:rPr>
@@ -2007,7 +2007,7 @@
               <w:sz w:val="22"/>
             </w:rPr>
           </w:pPr>
-          <w:hyperlink w:anchor="_Toc65057932" w:history="1">
+          <w:hyperlink w:anchor="_Toc65407022" w:history="1">
             <w:r>
               <w:rPr>
                 <w:rStyle w:val="Lienhypertexte"/>
@@ -2028,7 +2028,7 @@
                 <w:rStyle w:val="Lienhypertexte"/>
                 <w:noProof/>
               </w:rPr>
-              <w:t>Bus de données I2C</w:t>
+              <w:t>Bus de données CAN</w:t>
             </w:r>
             <w:r>
               <w:rPr>
@@ -2049,7 +2049,7 @@
                 <w:noProof/>
                 <w:webHidden/>
               </w:rPr>
-              <w:instrText xml:space="preserve"> PAGEREF _Toc65057932 \h </w:instrText>
+              <w:instrText xml:space="preserve"> PAGEREF _Toc65407022 \h </w:instrText>
             </w:r>
             <w:r>
               <w:rPr>
@@ -2069,7 +2069,7 @@
                 <w:noProof/>
                 <w:webHidden/>
               </w:rPr>
-              <w:t>6</w:t>
+              <w:t>7</w:t>
             </w:r>
             <w:r>
               <w:rPr>
@@ -2093,7 +2093,7 @@
               <w:sz w:val="22"/>
             </w:rPr>
           </w:pPr>
-          <w:hyperlink w:anchor="_Toc65057933" w:history="1">
+          <w:hyperlink w:anchor="_Toc65407023" w:history="1">
             <w:r>
               <w:rPr>
                 <w:rStyle w:val="Lienhypertexte"/>
@@ -2114,7 +2114,7 @@
                 <w:rStyle w:val="Lienhypertexte"/>
                 <w:noProof/>
               </w:rPr>
-              <w:t>Bus de données SPI ??</w:t>
+              <w:t>Bus de données I2C</w:t>
             </w:r>
             <w:r>
               <w:rPr>
@@ -2135,7 +2135,7 @@
                 <w:noProof/>
                 <w:webHidden/>
               </w:rPr>
-              <w:instrText xml:space="preserve"> PAGEREF _Toc65057933 \h </w:instrText>
+              <w:instrText xml:space="preserve"> PAGEREF _Toc65407023 \h </w:instrText>
             </w:r>
             <w:r>
               <w:rPr>
@@ -2155,11 +2155,88 @@
                 <w:noProof/>
                 <w:webHidden/>
               </w:rPr>
-              <w:t>6</w:t>
-            </w:r>
-            <w:r>
-              <w:rPr>
-                <w:noProof/>
+              <w:t>7</w:t>
+            </w:r>
+            <w:r>
+              <w:rPr>
+                <w:noProof/>
+                <w:webHidden/>
+              </w:rPr>
+              <w:fldChar w:fldCharType="end"/>
+            </w:r>
+          </w:hyperlink>
+        </w:p>
+        <w:p>
+          <w:pPr>
+            <w:pStyle w:val="TM1"/>
+            <w:rPr>
+              <w:rFonts w:eastAsiaTheme="minorEastAsia"/>
+              <w:b w:val="0"/>
+              <w:bCs w:val="0"/>
+              <w:sz w:val="22"/>
+              <w:lang w:eastAsia="fr-CH"/>
+            </w:rPr>
+          </w:pPr>
+          <w:hyperlink w:anchor="_Toc65407024" w:history="1">
+            <w:r>
+              <w:rPr>
+                <w:rStyle w:val="Lienhypertexte"/>
+              </w:rPr>
+              <w:t>3.</w:t>
+            </w:r>
+            <w:r>
+              <w:rPr>
+                <w:rFonts w:eastAsiaTheme="minorEastAsia"/>
+                <w:b w:val="0"/>
+                <w:bCs w:val="0"/>
+                <w:sz w:val="22"/>
+                <w:lang w:eastAsia="fr-CH"/>
+              </w:rPr>
+              <w:tab/>
+            </w:r>
+            <w:r>
+              <w:rPr>
+                <w:rStyle w:val="Lienhypertexte"/>
+              </w:rPr>
+              <w:t>Contraintes</w:t>
+            </w:r>
+            <w:r>
+              <w:rPr>
+                <w:webHidden/>
+              </w:rPr>
+              <w:tab/>
+            </w:r>
+            <w:r>
+              <w:rPr>
+                <w:webHidden/>
+              </w:rPr>
+              <w:fldChar w:fldCharType="begin"/>
+            </w:r>
+            <w:r>
+              <w:rPr>
+                <w:webHidden/>
+              </w:rPr>
+              <w:instrText xml:space="preserve"> PAGEREF _Toc65407024 \h </w:instrText>
+            </w:r>
+            <w:r>
+              <w:rPr>
+                <w:webHidden/>
+              </w:rPr>
+            </w:r>
+            <w:r>
+              <w:rPr>
+                <w:webHidden/>
+              </w:rPr>
+              <w:fldChar w:fldCharType="separate"/>
+            </w:r>
+            <w:r>
+              <w:rPr>
+                <w:webHidden/>
+              </w:rPr>
+              <w:t>8</w:t>
+            </w:r>
+            <w:r>
+              <w:rPr>
                 <w:webHidden/>
               </w:rPr>
               <w:fldChar w:fldCharType="end"/>
@@ -2179,13 +2256,13 @@
               <w:sz w:val="22"/>
             </w:rPr>
           </w:pPr>
-          <w:hyperlink w:anchor="_Toc65057934" w:history="1">
+          <w:hyperlink w:anchor="_Toc65407025" w:history="1">
             <w:r>
               <w:rPr>
                 <w:rStyle w:val="Lienhypertexte"/>
                 <w:noProof/>
               </w:rPr>
-              <w:t>2.4.</w:t>
+              <w:t>3.1.</w:t>
             </w:r>
             <w:r>
               <w:rPr>
@@ -2200,7 +2277,7 @@
                 <w:rStyle w:val="Lienhypertexte"/>
                 <w:noProof/>
               </w:rPr>
-              <w:t>Interface PC ??</w:t>
+              <w:t>Contraintes Hardware</w:t>
             </w:r>
             <w:r>
               <w:rPr>
@@ -2221,7 +2298,7 @@
                 <w:noProof/>
                 <w:webHidden/>
               </w:rPr>
-              <w:instrText xml:space="preserve"> PAGEREF _Toc65057934 \h </w:instrText>
+              <w:instrText xml:space="preserve"> PAGEREF _Toc65407025 \h </w:instrText>
             </w:r>
             <w:r>
               <w:rPr>
@@ -2241,88 +2318,11 @@
                 <w:noProof/>
                 <w:webHidden/>
               </w:rPr>
-              <w:t>6</w:t>
-            </w:r>
-            <w:r>
-              <w:rPr>
-                <w:noProof/>
-                <w:webHidden/>
-              </w:rPr>
-              <w:fldChar w:fldCharType="end"/>
-            </w:r>
-          </w:hyperlink>
-        </w:p>
-        <w:p>
-          <w:pPr>
-            <w:pStyle w:val="TM1"/>
-            <w:rPr>
-              <w:rFonts w:eastAsiaTheme="minorEastAsia"/>
-              <w:b w:val="0"/>
-              <w:bCs w:val="0"/>
-              <w:sz w:val="22"/>
-              <w:lang w:eastAsia="fr-CH"/>
-            </w:rPr>
-          </w:pPr>
-          <w:hyperlink w:anchor="_Toc65057935" w:history="1">
-            <w:r>
-              <w:rPr>
-                <w:rStyle w:val="Lienhypertexte"/>
-              </w:rPr>
-              <w:t>3.</w:t>
-            </w:r>
-            <w:r>
-              <w:rPr>
-                <w:rFonts w:eastAsiaTheme="minorEastAsia"/>
-                <w:b w:val="0"/>
-                <w:bCs w:val="0"/>
-                <w:sz w:val="22"/>
-                <w:lang w:eastAsia="fr-CH"/>
-              </w:rPr>
-              <w:tab/>
-            </w:r>
-            <w:r>
-              <w:rPr>
-                <w:rStyle w:val="Lienhypertexte"/>
-              </w:rPr>
-              <w:t>Contraintes</w:t>
-            </w:r>
-            <w:r>
-              <w:rPr>
-                <w:webHidden/>
-              </w:rPr>
-              <w:tab/>
-            </w:r>
-            <w:r>
-              <w:rPr>
-                <w:webHidden/>
-              </w:rPr>
-              <w:fldChar w:fldCharType="begin"/>
-            </w:r>
-            <w:r>
-              <w:rPr>
-                <w:webHidden/>
-              </w:rPr>
-              <w:instrText xml:space="preserve"> PAGEREF _Toc65057935 \h </w:instrText>
-            </w:r>
-            <w:r>
-              <w:rPr>
-                <w:webHidden/>
-              </w:rPr>
-            </w:r>
-            <w:r>
-              <w:rPr>
-                <w:webHidden/>
-              </w:rPr>
-              <w:fldChar w:fldCharType="separate"/>
-            </w:r>
-            <w:r>
-              <w:rPr>
-                <w:webHidden/>
-              </w:rPr>
-              <w:t>7</w:t>
-            </w:r>
-            <w:r>
-              <w:rPr>
+              <w:t>8</w:t>
+            </w:r>
+            <w:r>
+              <w:rPr>
+                <w:noProof/>
                 <w:webHidden/>
               </w:rPr>
               <w:fldChar w:fldCharType="end"/>
@@ -2342,13 +2342,13 @@
               <w:sz w:val="22"/>
             </w:rPr>
           </w:pPr>
-          <w:hyperlink w:anchor="_Toc65057936" w:history="1">
+          <w:hyperlink w:anchor="_Toc65407026" w:history="1">
             <w:r>
               <w:rPr>
                 <w:rStyle w:val="Lienhypertexte"/>
                 <w:noProof/>
               </w:rPr>
-              <w:t>3.1.</w:t>
+              <w:t>3.2.</w:t>
             </w:r>
             <w:r>
               <w:rPr>
@@ -2363,7 +2363,7 @@
                 <w:rStyle w:val="Lienhypertexte"/>
                 <w:noProof/>
               </w:rPr>
-              <w:t>Contraintes Hardware</w:t>
+              <w:t>Contraintes Software</w:t>
             </w:r>
             <w:r>
               <w:rPr>
@@ -2384,7 +2384,7 @@
                 <w:noProof/>
                 <w:webHidden/>
               </w:rPr>
-              <w:instrText xml:space="preserve"> PAGEREF _Toc65057936 \h </w:instrText>
+              <w:instrText xml:space="preserve"> PAGEREF _Toc65407026 \h </w:instrText>
             </w:r>
             <w:r>
               <w:rPr>
@@ -2404,11 +2404,88 @@
                 <w:noProof/>
                 <w:webHidden/>
               </w:rPr>
-              <w:t>7</w:t>
-            </w:r>
-            <w:r>
-              <w:rPr>
-                <w:noProof/>
+              <w:t>8</w:t>
+            </w:r>
+            <w:r>
+              <w:rPr>
+                <w:noProof/>
+                <w:webHidden/>
+              </w:rPr>
+              <w:fldChar w:fldCharType="end"/>
+            </w:r>
+          </w:hyperlink>
+        </w:p>
+        <w:p>
+          <w:pPr>
+            <w:pStyle w:val="TM1"/>
+            <w:rPr>
+              <w:rFonts w:eastAsiaTheme="minorEastAsia"/>
+              <w:b w:val="0"/>
+              <w:bCs w:val="0"/>
+              <w:sz w:val="22"/>
+              <w:lang w:eastAsia="fr-CH"/>
+            </w:rPr>
+          </w:pPr>
+          <w:hyperlink w:anchor="_Toc65407027" w:history="1">
+            <w:r>
+              <w:rPr>
+                <w:rStyle w:val="Lienhypertexte"/>
+              </w:rPr>
+              <w:t>4.</w:t>
+            </w:r>
+            <w:r>
+              <w:rPr>
+                <w:rFonts w:eastAsiaTheme="minorEastAsia"/>
+                <w:b w:val="0"/>
+                <w:bCs w:val="0"/>
+                <w:sz w:val="22"/>
+                <w:lang w:eastAsia="fr-CH"/>
+              </w:rPr>
+              <w:tab/>
+            </w:r>
+            <w:r>
+              <w:rPr>
+                <w:rStyle w:val="Lienhypertexte"/>
+              </w:rPr>
+              <w:t>Performances</w:t>
+            </w:r>
+            <w:r>
+              <w:rPr>
+                <w:webHidden/>
+              </w:rPr>
+              <w:tab/>
+            </w:r>
+            <w:r>
+              <w:rPr>
+                <w:webHidden/>
+              </w:rPr>
+              <w:fldChar w:fldCharType="begin"/>
+            </w:r>
+            <w:r>
+              <w:rPr>
+                <w:webHidden/>
+              </w:rPr>
+              <w:instrText xml:space="preserve"> PAGEREF _Toc65407027 \h </w:instrText>
+            </w:r>
+            <w:r>
+              <w:rPr>
+                <w:webHidden/>
+              </w:rPr>
+            </w:r>
+            <w:r>
+              <w:rPr>
+                <w:webHidden/>
+              </w:rPr>
+              <w:fldChar w:fldCharType="separate"/>
+            </w:r>
+            <w:r>
+              <w:rPr>
+                <w:webHidden/>
+              </w:rPr>
+              <w:t>9</w:t>
+            </w:r>
+            <w:r>
+              <w:rPr>
                 <w:webHidden/>
               </w:rPr>
               <w:fldChar w:fldCharType="end"/>
@@ -2428,13 +2505,13 @@
               <w:sz w:val="22"/>
             </w:rPr>
           </w:pPr>
-          <w:hyperlink w:anchor="_Toc65057937" w:history="1">
+          <w:hyperlink w:anchor="_Toc65407028" w:history="1">
             <w:r>
               <w:rPr>
                 <w:rStyle w:val="Lienhypertexte"/>
                 <w:noProof/>
               </w:rPr>
-              <w:t>3.2.</w:t>
+              <w:t>4.1.</w:t>
             </w:r>
             <w:r>
               <w:rPr>
@@ -2449,7 +2526,7 @@
                 <w:rStyle w:val="Lienhypertexte"/>
                 <w:noProof/>
               </w:rPr>
-              <w:t>Contraintes Software</w:t>
+              <w:t>Performances de régulation</w:t>
             </w:r>
             <w:r>
               <w:rPr>
@@ -2470,7 +2547,7 @@
                 <w:noProof/>
                 <w:webHidden/>
               </w:rPr>
-              <w:instrText xml:space="preserve"> PAGEREF _Toc65057937 \h </w:instrText>
+              <w:instrText xml:space="preserve"> PAGEREF _Toc65407028 \h </w:instrText>
             </w:r>
             <w:r>
               <w:rPr>
@@ -2490,154 +2567,7 @@
                 <w:noProof/>
                 <w:webHidden/>
               </w:rPr>
-              <w:t>7</w:t>
-            </w:r>
-            <w:r>
-              <w:rPr>
-                <w:noProof/>
-                <w:webHidden/>
-              </w:rPr>
-              <w:fldChar w:fldCharType="end"/>
-            </w:r>
-          </w:hyperlink>
-        </w:p>
-        <w:p>
-          <w:pPr>
-            <w:pStyle w:val="TM1"/>
-            <w:rPr>
-              <w:rFonts w:eastAsiaTheme="minorEastAsia"/>
-              <w:b w:val="0"/>
-              <w:bCs w:val="0"/>
-              <w:sz w:val="22"/>
-              <w:lang w:eastAsia="fr-CH"/>
-            </w:rPr>
-          </w:pPr>
-          <w:hyperlink w:anchor="_Toc65057938" w:history="1">
-            <w:r>
-              <w:rPr>
-                <w:rStyle w:val="Lienhypertexte"/>
-              </w:rPr>
-              <w:t>4.</w:t>
-            </w:r>
-            <w:r>
-              <w:rPr>
-                <w:rFonts w:eastAsiaTheme="minorEastAsia"/>
-                <w:b w:val="0"/>
-                <w:bCs w:val="0"/>
-                <w:sz w:val="22"/>
-                <w:lang w:eastAsia="fr-CH"/>
-              </w:rPr>
-              <w:tab/>
-            </w:r>
-            <w:r>
-              <w:rPr>
-                <w:rStyle w:val="Lienhypertexte"/>
-              </w:rPr>
-              <w:t>Performances</w:t>
-            </w:r>
-            <w:r>
-              <w:rPr>
-                <w:webHidden/>
-              </w:rPr>
-              <w:tab/>
-            </w:r>
-            <w:r>
-              <w:rPr>
-                <w:webHidden/>
-              </w:rPr>
-              <w:fldChar w:fldCharType="begin"/>
-            </w:r>
-            <w:r>
-              <w:rPr>
-                <w:webHidden/>
-              </w:rPr>
-              <w:instrText xml:space="preserve"> PAGEREF _Toc65057938 \h </w:instrText>
-            </w:r>
-            <w:r>
-              <w:rPr>
-                <w:webHidden/>
-              </w:rPr>
-            </w:r>
-            <w:r>
-              <w:rPr>
-                <w:webHidden/>
-              </w:rPr>
-              <w:fldChar w:fldCharType="separate"/>
-            </w:r>
-            <w:r>
-              <w:rPr>
-                <w:webHidden/>
-              </w:rPr>
-              <w:t>8</w:t>
-            </w:r>
-            <w:r>
-              <w:rPr>
-                <w:webHidden/>
-              </w:rPr>
-              <w:fldChar w:fldCharType="end"/>
-            </w:r>
-          </w:hyperlink>
-        </w:p>
-        <w:p>
-          <w:pPr>
-            <w:pStyle w:val="TM2"/>
-            <w:tabs>
-              <w:tab w:val="right" w:leader="dot" w:pos="9062"/>
-            </w:tabs>
-            <w:rPr>
-              <w:rFonts w:cstheme="minorBidi"/>
-              <w:noProof/>
-              <w:sz w:val="22"/>
-            </w:rPr>
-          </w:pPr>
-          <w:hyperlink w:anchor="_Toc65057939" w:history="1">
-            <w:r>
-              <w:rPr>
-                <w:rStyle w:val="Lienhypertexte"/>
-                <w:noProof/>
-              </w:rPr>
-              <w:t>4.1.</w:t>
-            </w:r>
-            <w:r>
-              <w:rPr>
-                <w:noProof/>
-                <w:webHidden/>
-              </w:rPr>
-              <w:tab/>
-            </w:r>
-            <w:r>
-              <w:rPr>
-                <w:noProof/>
-                <w:webHidden/>
-              </w:rPr>
-              <w:fldChar w:fldCharType="begin"/>
-            </w:r>
-            <w:r>
-              <w:rPr>
-                <w:noProof/>
-                <w:webHidden/>
-              </w:rPr>
-              <w:instrText xml:space="preserve"> PAGEREF _Toc65057939 \h </w:instrText>
-            </w:r>
-            <w:r>
-              <w:rPr>
-                <w:noProof/>
-                <w:webHidden/>
-              </w:rPr>
-            </w:r>
-            <w:r>
-              <w:rPr>
-                <w:noProof/>
-                <w:webHidden/>
-              </w:rPr>
-              <w:fldChar w:fldCharType="separate"/>
-            </w:r>
-            <w:r>
-              <w:rPr>
-                <w:noProof/>
-                <w:webHidden/>
-              </w:rPr>
-              <w:t>8</w:t>
+              <w:t>9</w:t>
             </w:r>
             <w:r>
               <w:rPr>
@@ -2681,7 +2611,7 @@
           <w:numId w:val="1"/>
         </w:numPr>
       </w:pPr>
-      <w:bookmarkStart w:id="0" w:name="_Toc65057916"/>
+      <w:bookmarkStart w:id="0" w:name="_Toc65407006"/>
       <w:r>
         <w:lastRenderedPageBreak/>
         <w:t>Introduction</w:t>
@@ -2703,7 +2633,7 @@
           <w:numId w:val="12"/>
         </w:numPr>
       </w:pPr>
-      <w:bookmarkStart w:id="1" w:name="_Toc65057917"/>
+      <w:bookmarkStart w:id="1" w:name="_Toc65407007"/>
       <w:r>
         <w:t>Abr</w:t>
       </w:r>
@@ -2752,7 +2682,7 @@
           <w:numId w:val="12"/>
         </w:numPr>
       </w:pPr>
-      <w:bookmarkStart w:id="2" w:name="_Toc65057918"/>
+      <w:bookmarkStart w:id="2" w:name="_Toc65407008"/>
       <w:r>
         <w:t>Contexte</w:t>
       </w:r>
@@ -2798,7 +2728,7 @@
           <w:numId w:val="12"/>
         </w:numPr>
       </w:pPr>
-      <w:bookmarkStart w:id="3" w:name="_Toc65057919"/>
+      <w:bookmarkStart w:id="3" w:name="_Toc65407009"/>
       <w:r>
         <w:t>But du projet</w:t>
       </w:r>
@@ -2889,7 +2819,7 @@
           <w:numId w:val="12"/>
         </w:numPr>
       </w:pPr>
-      <w:bookmarkStart w:id="4" w:name="_Toc65057920"/>
+      <w:bookmarkStart w:id="4" w:name="_Toc65407010"/>
       <w:r>
         <w:t>Approche suivie</w:t>
       </w:r>
@@ -2909,7 +2839,7 @@
           <w:numId w:val="12"/>
         </w:numPr>
       </w:pPr>
-      <w:bookmarkStart w:id="5" w:name="_Toc65057921"/>
+      <w:bookmarkStart w:id="5" w:name="_Toc65407011"/>
       <w:r>
         <w:t>Structure du document</w:t>
       </w:r>
@@ -2961,14 +2891,14 @@
           <w:numId w:val="12"/>
         </w:numPr>
       </w:pPr>
-      <w:bookmarkStart w:id="6" w:name="_Toc65057922"/>
+      <w:bookmarkStart w:id="6" w:name="_Toc65407012"/>
       <w:r>
         <w:lastRenderedPageBreak/>
         <w:t>Fonctionnalités</w:t>
       </w:r>
       <w:bookmarkStart w:id="7" w:name="_Toc64984792"/>
+      <w:bookmarkEnd w:id="7"/>
       <w:bookmarkEnd w:id="6"/>
-      <w:bookmarkEnd w:id="7"/>
     </w:p>
     <w:p/>
     <w:p>
@@ -2988,7 +2918,7 @@
           <w:numId w:val="12"/>
         </w:numPr>
       </w:pPr>
-      <w:bookmarkStart w:id="8" w:name="_Toc65057923"/>
+      <w:bookmarkStart w:id="8" w:name="_Toc65407013"/>
       <w:r>
         <w:t>Matériel compatible</w:t>
       </w:r>
@@ -3016,7 +2946,7 @@
           <w:numId w:val="12"/>
         </w:numPr>
       </w:pPr>
-      <w:bookmarkStart w:id="9" w:name="_Toc65057924"/>
+      <w:bookmarkStart w:id="9" w:name="_Toc65407014"/>
       <w:r>
         <w:t>Moteur bru</w:t>
       </w:r>
@@ -3175,7 +3105,22 @@
               <w:t xml:space="preserve">un courant </w:t>
             </w:r>
             <w:r>
-              <w:t>jusqu’à 15A pic pour le moteur.</w:t>
+              <w:t>pour le moteur</w:t>
+            </w:r>
+            <w:r>
+              <w:t xml:space="preserve"> allant </w:t>
+            </w:r>
+            <w:r>
+              <w:t xml:space="preserve">jusqu’à 15A </w:t>
+            </w:r>
+            <w:r>
+              <w:t>crête sur une durée maximale de 25 seconde</w:t>
+            </w:r>
+            <w:r>
+              <w:t>s</w:t>
+            </w:r>
+            <w:r>
+              <w:t>.</w:t>
             </w:r>
           </w:p>
         </w:tc>
@@ -3289,7 +3234,25 @@
               <w:t xml:space="preserve">Le contrôleur doit permettre d’asservir le moteur </w:t>
             </w:r>
             <w:r>
-              <w:t>avec une commande de position.</w:t>
+              <w:t>avec une commande de position</w:t>
+            </w:r>
+            <w:r>
+              <w:t xml:space="preserve"> pour autant que le capteur </w:t>
+            </w:r>
+            <w:r>
+              <w:t>utilis</w:t>
+            </w:r>
+            <w:r>
+              <w:t xml:space="preserve">é soit en mesure </w:t>
+            </w:r>
+            <w:r>
+              <w:t>d'atteindre la précision souhaitée</w:t>
+            </w:r>
+            <w:r>
+              <w:t xml:space="preserve"> par la commande</w:t>
+            </w:r>
+            <w:r>
+              <w:t>.</w:t>
             </w:r>
           </w:p>
         </w:tc>
@@ -3320,7 +3283,10 @@
               <w:t xml:space="preserve">le type d’asservissement du </w:t>
             </w:r>
             <w:r>
-              <w:t>moteur, lorsque celui-ci est à l’arrêt.</w:t>
+              <w:t>moteur</w:t>
+            </w:r>
+            <w:r>
+              <w:t>.</w:t>
             </w:r>
           </w:p>
         </w:tc>
@@ -3394,7 +3360,7 @@
           <w:numId w:val="12"/>
         </w:numPr>
       </w:pPr>
-      <w:bookmarkStart w:id="10" w:name="_Toc65057925"/>
+      <w:bookmarkStart w:id="10" w:name="_Toc65407015"/>
       <w:r>
         <w:lastRenderedPageBreak/>
         <w:t>Capteurs</w:t>
@@ -3650,7 +3616,16 @@
               <w:t>Le contrôleur doit être en mesure de définir la position du rotor du moteur à l’aide d’un codeur absolu</w:t>
             </w:r>
             <w:r>
-              <w:t xml:space="preserve"> digital.</w:t>
+              <w:t xml:space="preserve"> digital</w:t>
+            </w:r>
+            <w:r>
+              <w:t xml:space="preserve"> dont la rés</w:t>
+            </w:r>
+            <w:r>
+              <w:t>olution n'excède pas 10 bits.</w:t>
+            </w:r>
+            <w:r>
+              <w:t>.</w:t>
             </w:r>
           </w:p>
         </w:tc>
@@ -3673,43 +3648,6 @@
           <w:p>
             <w:r>
               <w:t>Le contrôleur doit être en mesure de définir la position du rotor du moteur à l’aide d’un codeur absolu analogique.</w:t>
-            </w:r>
-          </w:p>
-        </w:tc>
-      </w:tr>
-      <w:tr>
-        <w:tc>
-          <w:tcPr>
-            <w:tcW w:w="874" w:type="pct"/>
-          </w:tcPr>
-          <w:p>
-            <w:r>
-              <w:t>10.20.50</w:t>
-            </w:r>
-          </w:p>
-        </w:tc>
-        <w:tc>
-          <w:tcPr>
-            <w:tcW w:w="4126" w:type="pct"/>
-          </w:tcPr>
-          <w:p>
-            <w:r>
-              <w:t xml:space="preserve">Il doit être possible de paramétrer </w:t>
-            </w:r>
-            <w:r>
-              <w:t>le type de capteur connecté</w:t>
-            </w:r>
-            <w:r>
-              <w:t xml:space="preserve"> sans avoir à reprogrammer </w:t>
-            </w:r>
-            <w:r>
-              <w:t>le contrôleur</w:t>
-            </w:r>
-            <w:r>
-              <w:t>.</w:t>
-            </w:r>
-            <w:r>
-              <w:t xml:space="preserve"> </w:t>
             </w:r>
           </w:p>
         </w:tc>
@@ -3724,7 +3662,7 @@
           <w:numId w:val="12"/>
         </w:numPr>
       </w:pPr>
-      <w:bookmarkStart w:id="11" w:name="_Toc65057926"/>
+      <w:bookmarkStart w:id="11" w:name="_Toc65407016"/>
       <w:r>
         <w:t>Alimentation</w:t>
       </w:r>
@@ -3932,7 +3870,7 @@
           <w:numId w:val="12"/>
         </w:numPr>
       </w:pPr>
-      <w:bookmarkStart w:id="12" w:name="_Toc65057927"/>
+      <w:bookmarkStart w:id="12" w:name="_Toc65407017"/>
       <w:r>
         <w:lastRenderedPageBreak/>
         <w:t>Mesures internes</w:t>
@@ -3961,142 +3899,11 @@
           <w:numId w:val="12"/>
         </w:numPr>
       </w:pPr>
-      <w:bookmarkStart w:id="13" w:name="_Toc65057928"/>
+      <w:bookmarkStart w:id="13" w:name="_Toc65407018"/>
       <w:r>
         <w:t>Mesure de courant</w:t>
       </w:r>
       <w:bookmarkEnd w:id="13"/>
-    </w:p>
-    <w:tbl>
-      <w:tblPr>
-        <w:tblStyle w:val="Grilledutableau"/>
-        <w:tblW w:w="9070" w:type="dxa"/>
-        <w:tblCellMar>
-          <w:top w:w="57" w:type="dxa"/>
-          <w:bottom w:w="57" w:type="dxa"/>
-        </w:tblCellMar>
-        <w:tblLook w:val="04A0" w:firstRow="1" w:lastRow="0" w:firstColumn="1" w:lastColumn="0" w:noHBand="0" w:noVBand="1"/>
-      </w:tblPr>
-      <w:tblGrid>
-        <w:gridCol w:w="1587"/>
-        <w:gridCol w:w="7483"/>
-      </w:tblGrid>
-      <w:tr>
-        <w:tc>
-          <w:tcPr>
-            <w:tcW w:w="1587" w:type="dxa"/>
-          </w:tcPr>
-          <w:p>
-            <w:r>
-              <w:t>10.40.10</w:t>
-            </w:r>
-          </w:p>
-        </w:tc>
-        <w:tc>
-          <w:tcPr>
-            <w:tcW w:w="7483" w:type="dxa"/>
-          </w:tcPr>
-          <w:p>
-            <w:r>
-              <w:t>Le contrôleur doit mesure</w:t>
-            </w:r>
-            <w:r>
-              <w:t>r</w:t>
-            </w:r>
-            <w:r>
-              <w:t xml:space="preserve"> le courant circulant dans les trois phases du moteur.</w:t>
-            </w:r>
-          </w:p>
-        </w:tc>
-      </w:tr>
-    </w:tbl>
-    <w:p/>
-    <w:p>
-      <w:pPr>
-        <w:pStyle w:val="Titre3"/>
-        <w:numPr>
-          <w:ilvl w:val="2"/>
-          <w:numId w:val="12"/>
-        </w:numPr>
-      </w:pPr>
-      <w:bookmarkStart w:id="14" w:name="_Toc65057929"/>
-      <w:r>
-        <w:t>Mesure de tension</w:t>
-      </w:r>
-      <w:bookmarkEnd w:id="14"/>
-    </w:p>
-    <w:tbl>
-      <w:tblPr>
-        <w:tblStyle w:val="Grilledutableau"/>
-        <w:tblW w:w="9070" w:type="dxa"/>
-        <w:tblCellMar>
-          <w:top w:w="57" w:type="dxa"/>
-          <w:bottom w:w="57" w:type="dxa"/>
-        </w:tblCellMar>
-        <w:tblLook w:val="04A0" w:firstRow="1" w:lastRow="0" w:firstColumn="1" w:lastColumn="0" w:noHBand="0" w:noVBand="1"/>
-      </w:tblPr>
-      <w:tblGrid>
-        <w:gridCol w:w="1587"/>
-        <w:gridCol w:w="7483"/>
-      </w:tblGrid>
-      <w:tr>
-        <w:tc>
-          <w:tcPr>
-            <w:tcW w:w="1587" w:type="dxa"/>
-          </w:tcPr>
-          <w:p>
-            <w:r>
-              <w:t>10.50.10</w:t>
-            </w:r>
-          </w:p>
-        </w:tc>
-        <w:tc>
-          <w:tcPr>
-            <w:tcW w:w="7483" w:type="dxa"/>
-          </w:tcPr>
-          <w:p>
-            <w:r>
-              <w:t>Le contrôleur doit mesurer la tension d’alimentation d</w:t>
-            </w:r>
-            <w:r>
-              <w:t>es trois phases du moteur.</w:t>
-            </w:r>
-          </w:p>
-        </w:tc>
-      </w:tr>
-    </w:tbl>
-    <w:p/>
-    <w:p>
-      <w:r>
-        <w:br w:type="page"/>
-      </w:r>
-    </w:p>
-    <w:p>
-      <w:pPr>
-        <w:pStyle w:val="Titre2"/>
-        <w:numPr>
-          <w:ilvl w:val="1"/>
-          <w:numId w:val="12"/>
-        </w:numPr>
-      </w:pPr>
-      <w:bookmarkStart w:id="15" w:name="_Toc65057930"/>
-      <w:r>
-        <w:lastRenderedPageBreak/>
-        <w:t>Communications externes</w:t>
-      </w:r>
-      <w:bookmarkEnd w:id="15"/>
-    </w:p>
-    <w:p>
-      <w:pPr>
-        <w:pStyle w:val="Titre3"/>
-        <w:numPr>
-          <w:ilvl w:val="2"/>
-          <w:numId w:val="12"/>
-        </w:numPr>
-      </w:pPr>
-      <w:r>
-        <w:t>Messages transmis</w:t>
-      </w:r>
     </w:p>
     <w:tbl>
       <w:tblPr>
@@ -4127,13 +3934,7 @@
           </w:tcPr>
           <w:p>
             <w:r>
-              <w:t>10.60.</w:t>
-            </w:r>
-            <w:r>
-              <w:t>1</w:t>
-            </w:r>
-            <w:r>
-              <w:t>0</w:t>
+              <w:t>10.40.10</w:t>
             </w:r>
           </w:p>
         </w:tc>
@@ -4143,237 +3944,13 @@
           </w:tcPr>
           <w:p>
             <w:r>
-              <w:t>Quel que soit le protocole de communication utilisé, il doit être possible de lire la valeur d'un paramètre du contrôleur</w:t>
-            </w:r>
-            <w:r>
-              <w:t>.</w:t>
-            </w:r>
-          </w:p>
-          <w:p>
-            <w:r>
-              <w:t>Les paramètres sont (exemples non exhaustif) :</w:t>
-            </w:r>
-          </w:p>
-          <w:p>
-            <w:pPr>
-              <w:pStyle w:val="Paragraphedeliste"/>
-              <w:numPr>
-                <w:ilvl w:val="0"/>
-                <w:numId w:val="43"/>
-              </w:numPr>
-            </w:pPr>
-            <w:r>
-              <w:t xml:space="preserve">Les spécifications </w:t>
-            </w:r>
-            <w:r>
-              <w:t>du moteur</w:t>
-            </w:r>
-            <w:r>
-              <w:t xml:space="preserve"> nécessaire au bon fonctionnement du contrôleur.</w:t>
-            </w:r>
-          </w:p>
-          <w:p>
-            <w:pPr>
-              <w:pStyle w:val="Paragraphedeliste"/>
-              <w:numPr>
-                <w:ilvl w:val="0"/>
-                <w:numId w:val="43"/>
-              </w:numPr>
-            </w:pPr>
-            <w:r>
-              <w:t>Le type d'asservissement souhaité pour le moteur.</w:t>
-            </w:r>
-          </w:p>
-          <w:p>
-            <w:pPr>
-              <w:pStyle w:val="Paragraphedeliste"/>
-              <w:numPr>
-                <w:ilvl w:val="0"/>
-                <w:numId w:val="43"/>
-              </w:numPr>
-            </w:pPr>
-            <w:r>
-              <w:t>Le type de capteur connecté au contrôleur.</w:t>
-            </w:r>
-          </w:p>
-          <w:p>
-            <w:pPr>
-              <w:pStyle w:val="Paragraphedeliste"/>
-              <w:numPr>
-                <w:ilvl w:val="0"/>
-                <w:numId w:val="43"/>
-              </w:numPr>
-            </w:pPr>
-            <w:r>
-              <w:t>Le type d'alimentation du contrôleur.</w:t>
-            </w:r>
-          </w:p>
-        </w:tc>
-      </w:tr>
-      <w:tr>
-        <w:tc>
-          <w:tcPr>
-            <w:tcW w:w="1587" w:type="dxa"/>
-          </w:tcPr>
-          <w:p>
-            <w:r>
-              <w:t>10.60.20</w:t>
-            </w:r>
-          </w:p>
-        </w:tc>
-        <w:tc>
-          <w:tcPr>
-            <w:tcW w:w="7483" w:type="dxa"/>
-          </w:tcPr>
-          <w:p>
-            <w:r>
-              <w:t>Quel que soit le protocole de communication utilisé, il doit être possible de définir la valeur d'un paramètre du contrôleur (exemples semblables à la clause 10.60.10).</w:t>
-            </w:r>
-          </w:p>
-        </w:tc>
-      </w:tr>
-      <w:tr>
-        <w:tc>
-          <w:tcPr>
-            <w:tcW w:w="1587" w:type="dxa"/>
-          </w:tcPr>
-          <w:p>
-            <w:r>
-              <w:t>10.60.</w:t>
-            </w:r>
-            <w:r>
-              <w:t>3</w:t>
-            </w:r>
-            <w:r>
-              <w:t>0</w:t>
-            </w:r>
-          </w:p>
-        </w:tc>
-        <w:tc>
-          <w:tcPr>
-            <w:tcW w:w="7483" w:type="dxa"/>
-          </w:tcPr>
-          <w:p>
-            <w:r>
-              <w:t xml:space="preserve">Quel que soit le protocole de communication utilisé, il doit être possible de </w:t>
-            </w:r>
-            <w:r>
-              <w:t xml:space="preserve">demander des informations en live au </w:t>
-            </w:r>
-            <w:r>
-              <w:t>contrôleur.</w:t>
-            </w:r>
-          </w:p>
-          <w:p>
-            <w:r>
-              <w:t xml:space="preserve">Les informations possibles sont les suivantes </w:t>
-            </w:r>
-            <w:r>
-              <w:t xml:space="preserve">(exemples non exhaustif) </w:t>
-            </w:r>
-            <w:r>
-              <w:t>:</w:t>
-            </w:r>
-          </w:p>
-          <w:p>
-            <w:pPr>
-              <w:pStyle w:val="Paragraphedeliste"/>
-              <w:numPr>
-                <w:ilvl w:val="0"/>
-                <w:numId w:val="44"/>
-              </w:numPr>
-            </w:pPr>
-            <w:r>
-              <w:t>Est-ce que le moteur tourne ou non ?</w:t>
-            </w:r>
-          </w:p>
-          <w:p>
-            <w:pPr>
-              <w:pStyle w:val="Paragraphedeliste"/>
-              <w:numPr>
-                <w:ilvl w:val="0"/>
-                <w:numId w:val="44"/>
-              </w:numPr>
-            </w:pPr>
-            <w:r>
-              <w:t>La position instantanée du moteur.</w:t>
-            </w:r>
-          </w:p>
-          <w:p>
-            <w:pPr>
-              <w:pStyle w:val="Paragraphedeliste"/>
-              <w:numPr>
-                <w:ilvl w:val="0"/>
-                <w:numId w:val="44"/>
-              </w:numPr>
-            </w:pPr>
-            <w:r>
-              <w:t>La vitesse instantanée du moteur.</w:t>
-            </w:r>
-          </w:p>
-          <w:p>
-            <w:pPr>
-              <w:pStyle w:val="Paragraphedeliste"/>
-              <w:numPr>
-                <w:ilvl w:val="0"/>
-                <w:numId w:val="44"/>
-              </w:numPr>
-            </w:pPr>
-            <w:r>
-              <w:t>Le couple instantané du moteur.</w:t>
-            </w:r>
-          </w:p>
-        </w:tc>
-      </w:tr>
-      <w:tr>
-        <w:tc>
-          <w:tcPr>
-            <w:tcW w:w="1587" w:type="dxa"/>
-          </w:tcPr>
-          <w:p>
-            <w:r>
-              <w:t>10.60.40</w:t>
-            </w:r>
-          </w:p>
-        </w:tc>
-        <w:tc>
-          <w:tcPr>
-            <w:tcW w:w="7483" w:type="dxa"/>
-          </w:tcPr>
-          <w:p>
-            <w:r>
-              <w:t>Quel que soit le protocole de communication utilisé, il doit être possible de</w:t>
-            </w:r>
-            <w:r>
-              <w:t xml:space="preserve"> définir une valeur de consigne </w:t>
-            </w:r>
-            <w:r>
-              <w:t>pour le moteur.</w:t>
-            </w:r>
-          </w:p>
-        </w:tc>
-      </w:tr>
-      <w:tr>
-        <w:tc>
-          <w:tcPr>
-            <w:tcW w:w="1587" w:type="dxa"/>
-          </w:tcPr>
-          <w:p>
-            <w:r>
-              <w:t>10.60.41</w:t>
-            </w:r>
-          </w:p>
-        </w:tc>
-        <w:tc>
-          <w:tcPr>
-            <w:tcW w:w="7483" w:type="dxa"/>
-          </w:tcPr>
-          <w:p>
-            <w:r>
-              <w:t xml:space="preserve">La valeur de la consigne doit être traitée en fonction du type d'asservissement souhaité </w:t>
-            </w:r>
-            <w:r>
-              <w:t>du moteur.</w:t>
+              <w:t>Le contrôleur doit mesure</w:t>
+            </w:r>
+            <w:r>
+              <w:t>r</w:t>
+            </w:r>
+            <w:r>
+              <w:t xml:space="preserve"> le courant circulant dans les trois phases du moteur.</w:t>
             </w:r>
           </w:p>
         </w:tc>
@@ -4388,9 +3965,132 @@
           <w:numId w:val="12"/>
         </w:numPr>
       </w:pPr>
-      <w:bookmarkStart w:id="16" w:name="_Toc65057931"/>
-      <w:r>
-        <w:t>Bus de données CAN</w:t>
+      <w:bookmarkStart w:id="14" w:name="_Toc65407019"/>
+      <w:r>
+        <w:t>Mesure de tension</w:t>
+      </w:r>
+      <w:bookmarkEnd w:id="14"/>
+    </w:p>
+    <w:tbl>
+      <w:tblPr>
+        <w:tblStyle w:val="Grilledutableau"/>
+        <w:tblW w:w="9070" w:type="dxa"/>
+        <w:tblBorders>
+          <w:top w:val="none" w:sz="0" w:space="0" w:color="auto"/>
+          <w:left w:val="none" w:sz="0" w:space="0" w:color="auto"/>
+          <w:bottom w:val="none" w:sz="0" w:space="0" w:color="auto"/>
+          <w:right w:val="none" w:sz="0" w:space="0" w:color="auto"/>
+          <w:insideH w:val="none" w:sz="0" w:space="0" w:color="auto"/>
+          <w:insideV w:val="none" w:sz="0" w:space="0" w:color="auto"/>
+        </w:tblBorders>
+        <w:tblCellMar>
+          <w:top w:w="57" w:type="dxa"/>
+          <w:bottom w:w="57" w:type="dxa"/>
+        </w:tblCellMar>
+        <w:tblLook w:val="04A0" w:firstRow="1" w:lastRow="0" w:firstColumn="1" w:lastColumn="0" w:noHBand="0" w:noVBand="1"/>
+      </w:tblPr>
+      <w:tblGrid>
+        <w:gridCol w:w="1587"/>
+        <w:gridCol w:w="7483"/>
+      </w:tblGrid>
+      <w:tr>
+        <w:tc>
+          <w:tcPr>
+            <w:tcW w:w="1587" w:type="dxa"/>
+          </w:tcPr>
+          <w:p>
+            <w:r>
+              <w:t>10.50.10</w:t>
+            </w:r>
+          </w:p>
+        </w:tc>
+        <w:tc>
+          <w:tcPr>
+            <w:tcW w:w="7483" w:type="dxa"/>
+          </w:tcPr>
+          <w:p>
+            <w:r>
+              <w:t>Le contrôleur doit mesurer la tension d’alimentation d</w:t>
+            </w:r>
+            <w:r>
+              <w:t>es trois phases du moteur.</w:t>
+            </w:r>
+          </w:p>
+        </w:tc>
+      </w:tr>
+      <w:tr>
+        <w:tc>
+          <w:tcPr>
+            <w:tcW w:w="1587" w:type="dxa"/>
+          </w:tcPr>
+          <w:p>
+            <w:r>
+              <w:t>10.50.20</w:t>
+            </w:r>
+          </w:p>
+        </w:tc>
+        <w:tc>
+          <w:tcPr>
+            <w:tcW w:w="7483" w:type="dxa"/>
+          </w:tcPr>
+          <w:p>
+            <w:r>
+              <w:t xml:space="preserve">Le contrôleur doit mesurer </w:t>
+            </w:r>
+            <w:r>
+              <w:t>s</w:t>
+            </w:r>
+            <w:r>
+              <w:t xml:space="preserve">a </w:t>
+            </w:r>
+            <w:r>
+              <w:t xml:space="preserve">propre </w:t>
+            </w:r>
+            <w:r>
+              <w:t xml:space="preserve">tension </w:t>
+            </w:r>
+            <w:r>
+              <w:t>d'alimentation</w:t>
+            </w:r>
+            <w:r>
+              <w:t>.</w:t>
+            </w:r>
+          </w:p>
+        </w:tc>
+      </w:tr>
+    </w:tbl>
+    <w:p/>
+    <w:p>
+      <w:r>
+        <w:br w:type="page"/>
+      </w:r>
+    </w:p>
+    <w:p>
+      <w:pPr>
+        <w:pStyle w:val="Titre2"/>
+        <w:numPr>
+          <w:ilvl w:val="1"/>
+          <w:numId w:val="12"/>
+        </w:numPr>
+      </w:pPr>
+      <w:bookmarkStart w:id="15" w:name="_Toc65407020"/>
+      <w:r>
+        <w:lastRenderedPageBreak/>
+        <w:t>Communications externes</w:t>
+      </w:r>
+      <w:bookmarkEnd w:id="15"/>
+    </w:p>
+    <w:p>
+      <w:pPr>
+        <w:pStyle w:val="Titre3"/>
+        <w:numPr>
+          <w:ilvl w:val="2"/>
+          <w:numId w:val="12"/>
+        </w:numPr>
+      </w:pPr>
+      <w:bookmarkStart w:id="16" w:name="_Toc65407021"/>
+      <w:r>
+        <w:t>Messages transmis</w:t>
       </w:r>
       <w:bookmarkEnd w:id="16"/>
     </w:p>
@@ -4423,13 +4123,13 @@
           </w:tcPr>
           <w:p>
             <w:r>
-              <w:t>10.</w:t>
-            </w:r>
-            <w:r>
-              <w:t>7</w:t>
-            </w:r>
-            <w:r>
-              <w:t>0.10</w:t>
+              <w:t>10.60.</w:t>
+            </w:r>
+            <w:r>
+              <w:t>1</w:t>
+            </w:r>
+            <w:r>
+              <w:t>0</w:t>
             </w:r>
           </w:p>
         </w:tc>
@@ -4439,10 +4139,69 @@
           </w:tcPr>
           <w:p>
             <w:r>
-              <w:t>Un protocole de communication CAN doit être mis en place</w:t>
+              <w:t>Quel que soit le protocole de communication utilisé, il doit être possible de lire la valeur d'un paramètre du contrôleur</w:t>
             </w:r>
             <w:r>
               <w:t>.</w:t>
+            </w:r>
+          </w:p>
+          <w:p>
+            <w:r>
+              <w:t>Les paramètres sont (exemples non exhaustif) :</w:t>
+            </w:r>
+          </w:p>
+          <w:p>
+            <w:pPr>
+              <w:pStyle w:val="Paragraphedeliste"/>
+              <w:numPr>
+                <w:ilvl w:val="0"/>
+                <w:numId w:val="43"/>
+              </w:numPr>
+            </w:pPr>
+            <w:r>
+              <w:t xml:space="preserve">Les spécifications </w:t>
+            </w:r>
+            <w:r>
+              <w:t>du moteur</w:t>
+            </w:r>
+            <w:r>
+              <w:t xml:space="preserve"> nécessaire au bon fonctionnement du contrôleur.</w:t>
+            </w:r>
+          </w:p>
+          <w:p>
+            <w:pPr>
+              <w:pStyle w:val="Paragraphedeliste"/>
+              <w:numPr>
+                <w:ilvl w:val="0"/>
+                <w:numId w:val="43"/>
+              </w:numPr>
+            </w:pPr>
+            <w:r>
+              <w:t>Le type d'asservissement souhaité pour le moteur.</w:t>
+            </w:r>
+          </w:p>
+          <w:p>
+            <w:pPr>
+              <w:pStyle w:val="Paragraphedeliste"/>
+              <w:numPr>
+                <w:ilvl w:val="0"/>
+                <w:numId w:val="43"/>
+              </w:numPr>
+            </w:pPr>
+            <w:r>
+              <w:t>Le type de capteur connecté au contrôleur.</w:t>
+            </w:r>
+          </w:p>
+          <w:p>
+            <w:pPr>
+              <w:pStyle w:val="Paragraphedeliste"/>
+              <w:numPr>
+                <w:ilvl w:val="0"/>
+                <w:numId w:val="43"/>
+              </w:numPr>
+            </w:pPr>
+            <w:r>
+              <w:t>Le type d'alimentation du contrôleur.</w:t>
             </w:r>
           </w:p>
         </w:tc>
@@ -4454,10 +4213,7 @@
           </w:tcPr>
           <w:p>
             <w:r>
-              <w:t>10.</w:t>
-            </w:r>
-            <w:r>
-              <w:t>70.11</w:t>
+              <w:t>10.60.20</w:t>
             </w:r>
           </w:p>
         </w:tc>
@@ -4467,25 +4223,7 @@
           </w:tcPr>
           <w:p>
             <w:r>
-              <w:t xml:space="preserve">La norme suivie pour </w:t>
-            </w:r>
-            <w:r>
-              <w:t xml:space="preserve">la mise en place du protocole CAN doit être la suivante : </w:t>
-            </w:r>
-            <w:r>
-              <w:t>"</w:t>
-            </w:r>
-            <w:r>
-              <w:t>CANopen</w:t>
-            </w:r>
-            <w:r>
-              <w:t xml:space="preserve"> CiA 402</w:t>
-            </w:r>
-            <w:r>
-              <w:t>"</w:t>
-            </w:r>
-            <w:r>
-              <w:t>.</w:t>
+              <w:t>Quel que soit le protocole de communication utilisé, il doit être possible de définir la valeur d'un paramètre du contrôleur (exemples semblables à la clause 10.60.10).</w:t>
             </w:r>
           </w:p>
         </w:tc>
@@ -4497,7 +4235,13 @@
           </w:tcPr>
           <w:p>
             <w:r>
-              <w:t>10.70.20</w:t>
+              <w:t>10.60.</w:t>
+            </w:r>
+            <w:r>
+              <w:t>3</w:t>
+            </w:r>
+            <w:r>
+              <w:t>0</w:t>
             </w:r>
           </w:p>
         </w:tc>
@@ -4507,13 +4251,155 @@
           </w:tcPr>
           <w:p>
             <w:r>
-              <w:t xml:space="preserve">L’ensemble des </w:t>
-            </w:r>
-            <w:r>
-              <w:t xml:space="preserve">messages décrit par les clauses </w:t>
-            </w:r>
-            <w:r>
-              <w:t>10.60.XX doit être gérés dans ce protocole de communication.</w:t>
+              <w:t xml:space="preserve">Quel que soit le protocole de communication utilisé, il doit être possible de </w:t>
+            </w:r>
+            <w:r>
+              <w:t xml:space="preserve">demander des informations en live au </w:t>
+            </w:r>
+            <w:r>
+              <w:t>contrôleur.</w:t>
+            </w:r>
+          </w:p>
+          <w:p>
+            <w:r>
+              <w:t xml:space="preserve">Les informations possibles sont les suivantes </w:t>
+            </w:r>
+            <w:r>
+              <w:t xml:space="preserve">(exemples non exhaustif) </w:t>
+            </w:r>
+            <w:r>
+              <w:t>:</w:t>
+            </w:r>
+          </w:p>
+          <w:p>
+            <w:pPr>
+              <w:pStyle w:val="Paragraphedeliste"/>
+              <w:numPr>
+                <w:ilvl w:val="0"/>
+                <w:numId w:val="44"/>
+              </w:numPr>
+            </w:pPr>
+            <w:r>
+              <w:t>Est-ce que le moteur tourne ou non ?</w:t>
+            </w:r>
+          </w:p>
+          <w:p>
+            <w:pPr>
+              <w:pStyle w:val="Paragraphedeliste"/>
+              <w:numPr>
+                <w:ilvl w:val="0"/>
+                <w:numId w:val="44"/>
+              </w:numPr>
+            </w:pPr>
+            <w:r>
+              <w:t>La position instantanée du moteur.</w:t>
+            </w:r>
+          </w:p>
+          <w:p>
+            <w:pPr>
+              <w:pStyle w:val="Paragraphedeliste"/>
+              <w:numPr>
+                <w:ilvl w:val="0"/>
+                <w:numId w:val="44"/>
+              </w:numPr>
+            </w:pPr>
+            <w:r>
+              <w:t>La vitesse instantanée du moteur.</w:t>
+            </w:r>
+          </w:p>
+          <w:p>
+            <w:pPr>
+              <w:pStyle w:val="Paragraphedeliste"/>
+              <w:numPr>
+                <w:ilvl w:val="0"/>
+                <w:numId w:val="44"/>
+              </w:numPr>
+            </w:pPr>
+            <w:r>
+              <w:t>Le couple instantané du moteur.</w:t>
+            </w:r>
+          </w:p>
+          <w:p>
+            <w:pPr>
+              <w:pStyle w:val="Paragraphedeliste"/>
+              <w:numPr>
+                <w:ilvl w:val="0"/>
+                <w:numId w:val="44"/>
+              </w:numPr>
+            </w:pPr>
+            <w:r>
+              <w:t>Le courant dans les phases du moteur</w:t>
+            </w:r>
+            <w:r>
+              <w:t>.</w:t>
+            </w:r>
+          </w:p>
+          <w:p>
+            <w:pPr>
+              <w:pStyle w:val="Paragraphedeliste"/>
+              <w:numPr>
+                <w:ilvl w:val="0"/>
+                <w:numId w:val="44"/>
+              </w:numPr>
+            </w:pPr>
+            <w:r>
+              <w:t>L'état du régulateur</w:t>
+            </w:r>
+            <w:r>
+              <w:t>.</w:t>
+            </w:r>
+          </w:p>
+        </w:tc>
+      </w:tr>
+      <w:tr>
+        <w:tc>
+          <w:tcPr>
+            <w:tcW w:w="1587" w:type="dxa"/>
+          </w:tcPr>
+          <w:p>
+            <w:r>
+              <w:t>10.60.40</w:t>
+            </w:r>
+          </w:p>
+        </w:tc>
+        <w:tc>
+          <w:tcPr>
+            <w:tcW w:w="7483" w:type="dxa"/>
+          </w:tcPr>
+          <w:p>
+            <w:r>
+              <w:t>Quel que soit le protocole de communication utilisé, il doit être possible de</w:t>
+            </w:r>
+            <w:r>
+              <w:t xml:space="preserve"> définir une valeur de consigne </w:t>
+            </w:r>
+            <w:r>
+              <w:t>pour le moteur.</w:t>
+            </w:r>
+          </w:p>
+        </w:tc>
+      </w:tr>
+      <w:tr>
+        <w:tc>
+          <w:tcPr>
+            <w:tcW w:w="1587" w:type="dxa"/>
+          </w:tcPr>
+          <w:p>
+            <w:r>
+              <w:t>10.60.41</w:t>
+            </w:r>
+          </w:p>
+        </w:tc>
+        <w:tc>
+          <w:tcPr>
+            <w:tcW w:w="7483" w:type="dxa"/>
+          </w:tcPr>
+          <w:p>
+            <w:r>
+              <w:t xml:space="preserve">La valeur de la consigne doit être traitée en fonction du type d'asservissement souhaité </w:t>
+            </w:r>
+            <w:r>
+              <w:t>du moteur.</w:t>
             </w:r>
           </w:p>
         </w:tc>
@@ -4528,9 +4414,9 @@
           <w:numId w:val="12"/>
         </w:numPr>
       </w:pPr>
-      <w:bookmarkStart w:id="17" w:name="_Toc65057932"/>
-      <w:r>
-        <w:t>Bus de données I2C</w:t>
+      <w:bookmarkStart w:id="17" w:name="_Toc65407022"/>
+      <w:r>
+        <w:t>Bus de données CAN</w:t>
       </w:r>
       <w:bookmarkEnd w:id="17"/>
     </w:p>
@@ -4563,7 +4449,13 @@
           </w:tcPr>
           <w:p>
             <w:r>
-              <w:t>10.80.10</w:t>
+              <w:t>10.</w:t>
+            </w:r>
+            <w:r>
+              <w:t>7</w:t>
+            </w:r>
+            <w:r>
+              <w:t>0.10</w:t>
             </w:r>
           </w:p>
         </w:tc>
@@ -4573,7 +4465,10 @@
           </w:tcPr>
           <w:p>
             <w:r>
-              <w:t>Un protocole de communication I2C doit être mis en place.</w:t>
+              <w:t>Un protocole de communication CAN doit être mis en place</w:t>
+            </w:r>
+            <w:r>
+              <w:t>.</w:t>
             </w:r>
           </w:p>
         </w:tc>
@@ -4588,10 +4483,7 @@
               <w:t>10.</w:t>
             </w:r>
             <w:r>
-              <w:t>8</w:t>
-            </w:r>
-            <w:r>
-              <w:t>0.20</w:t>
+              <w:t>70.11</w:t>
             </w:r>
           </w:p>
         </w:tc>
@@ -4601,13 +4493,53 @@
           </w:tcPr>
           <w:p>
             <w:r>
-              <w:t>L’ensemble des messages décrit par les clauses 10.60.XX doi</w:t>
-            </w:r>
-            <w:r>
-              <w:t>vent</w:t>
-            </w:r>
-            <w:r>
-              <w:t xml:space="preserve"> être gérés dans ce protocole de communication.</w:t>
+              <w:t xml:space="preserve">La norme suivie pour </w:t>
+            </w:r>
+            <w:r>
+              <w:t xml:space="preserve">la mise en place du protocole CAN doit être la suivante : </w:t>
+            </w:r>
+            <w:r>
+              <w:t>"</w:t>
+            </w:r>
+            <w:r>
+              <w:t>CANopen</w:t>
+            </w:r>
+            <w:r>
+              <w:t xml:space="preserve"> CiA 402</w:t>
+            </w:r>
+            <w:r>
+              <w:t>"</w:t>
+            </w:r>
+            <w:r>
+              <w:t>.</w:t>
+            </w:r>
+          </w:p>
+        </w:tc>
+      </w:tr>
+      <w:tr>
+        <w:tc>
+          <w:tcPr>
+            <w:tcW w:w="1587" w:type="dxa"/>
+          </w:tcPr>
+          <w:p>
+            <w:r>
+              <w:t>10.70.20</w:t>
+            </w:r>
+          </w:p>
+        </w:tc>
+        <w:tc>
+          <w:tcPr>
+            <w:tcW w:w="7483" w:type="dxa"/>
+          </w:tcPr>
+          <w:p>
+            <w:r>
+              <w:t xml:space="preserve">L’ensemble des </w:t>
+            </w:r>
+            <w:r>
+              <w:t xml:space="preserve">messages décrit par les clauses </w:t>
+            </w:r>
+            <w:r>
+              <w:t>10.60.XX doit être gérés dans ce protocole de communication.</w:t>
             </w:r>
           </w:p>
         </w:tc>
@@ -4615,43 +4547,31 @@
     </w:tbl>
     <w:p/>
     <w:p>
-      <w:r>
-        <w:br w:type="page"/>
-      </w:r>
-    </w:p>
-    <w:p>
-      <w:pPr>
-        <w:pStyle w:val="Titre1"/>
+      <w:pPr>
+        <w:pStyle w:val="Titre3"/>
         <w:numPr>
-          <w:ilvl w:val="0"/>
+          <w:ilvl w:val="2"/>
           <w:numId w:val="12"/>
         </w:numPr>
       </w:pPr>
-      <w:bookmarkStart w:id="18" w:name="_Toc65057935"/>
-      <w:r>
-        <w:lastRenderedPageBreak/>
-        <w:t>Contraintes</w:t>
+      <w:bookmarkStart w:id="18" w:name="_Toc65407023"/>
+      <w:r>
+        <w:t>Bus de données I2C</w:t>
       </w:r>
       <w:bookmarkEnd w:id="18"/>
-    </w:p>
-    <w:p>
-      <w:pPr>
-        <w:pStyle w:val="Titre2"/>
-        <w:numPr>
-          <w:ilvl w:val="1"/>
-          <w:numId w:val="12"/>
-        </w:numPr>
-      </w:pPr>
-      <w:bookmarkStart w:id="19" w:name="_Toc65057936"/>
-      <w:r>
-        <w:t>Contraintes Hardware</w:t>
-      </w:r>
-      <w:bookmarkEnd w:id="19"/>
     </w:p>
     <w:tbl>
       <w:tblPr>
         <w:tblStyle w:val="Grilledutableau"/>
         <w:tblW w:w="9070" w:type="dxa"/>
+        <w:tblBorders>
+          <w:top w:val="none" w:sz="0" w:space="0" w:color="auto"/>
+          <w:left w:val="none" w:sz="0" w:space="0" w:color="auto"/>
+          <w:bottom w:val="none" w:sz="0" w:space="0" w:color="auto"/>
+          <w:right w:val="none" w:sz="0" w:space="0" w:color="auto"/>
+          <w:insideH w:val="none" w:sz="0" w:space="0" w:color="auto"/>
+          <w:insideV w:val="none" w:sz="0" w:space="0" w:color="auto"/>
+        </w:tblBorders>
         <w:tblCellMar>
           <w:top w:w="57" w:type="dxa"/>
           <w:bottom w:w="57" w:type="dxa"/>
@@ -4669,7 +4589,7 @@
           </w:tcPr>
           <w:p>
             <w:r>
-              <w:t>20.10.10</w:t>
+              <w:t>10.80.10</w:t>
             </w:r>
           </w:p>
         </w:tc>
@@ -4679,30 +4599,7 @@
           </w:tcPr>
           <w:p>
             <w:r>
-              <w:t>L</w:t>
-            </w:r>
-            <w:r>
-              <w:t>es dimensions de l</w:t>
-            </w:r>
-            <w:r>
-              <w:t>a carte électronique du contrôleur doi</w:t>
-            </w:r>
-            <w:r>
-              <w:t xml:space="preserve">vent être </w:t>
-            </w:r>
-            <w:r>
-              <w:t>plus petite que les dimensions de la carte actuelle</w:t>
-            </w:r>
-            <w:r>
-              <w:t>.</w:t>
-            </w:r>
-          </w:p>
-          <w:p>
-            <w:r>
-              <w:t xml:space="preserve">La carte </w:t>
-            </w:r>
-            <w:r>
-              <w:t>mesure 100mm x 80mm.</w:t>
+              <w:t>Un protocole de communication I2C doit être mis en place.</w:t>
             </w:r>
           </w:p>
         </w:tc>
@@ -4714,7 +4611,7 @@
           </w:tcPr>
           <w:p>
             <w:r>
-              <w:t>20.10.20</w:t>
+              <w:t>10.80.20</w:t>
             </w:r>
           </w:p>
         </w:tc>
@@ -4724,13 +4621,10 @@
           </w:tcPr>
           <w:p>
             <w:r>
-              <w:t>Le pro</w:t>
-            </w:r>
-            <w:r>
-              <w:t xml:space="preserve">cesseur du contrôleur doit être un DSP </w:t>
-            </w:r>
-            <w:r>
-              <w:t>de la marque Texas Instrument et de la famille TMS320F28x.</w:t>
+              <w:t xml:space="preserve">La longueur du câble utilisé pour la communicationI2C ne soit pas excéder </w:t>
+            </w:r>
+            <w:r>
+              <w:t>20cm.</w:t>
             </w:r>
           </w:p>
         </w:tc>
@@ -4742,7 +4636,13 @@
           </w:tcPr>
           <w:p>
             <w:r>
-              <w:t>20.10.30</w:t>
+              <w:t>10.</w:t>
+            </w:r>
+            <w:r>
+              <w:t>8</w:t>
+            </w:r>
+            <w:r>
+              <w:t>0.20</w:t>
             </w:r>
           </w:p>
         </w:tc>
@@ -4752,19 +4652,38 @@
           </w:tcPr>
           <w:p>
             <w:r>
-              <w:t xml:space="preserve">Le pont en H triphasé </w:t>
-            </w:r>
-            <w:r>
-              <w:t>doit avoir une fréquence de découpage pouvant aller de 20 à 100kHz</w:t>
-            </w:r>
-            <w:r>
-              <w:t>.</w:t>
+              <w:t>L’ensemble des messages décrit par les clauses 10.60.XX doi</w:t>
+            </w:r>
+            <w:r>
+              <w:t>vent</w:t>
+            </w:r>
+            <w:r>
+              <w:t xml:space="preserve"> être gérés dans ce protocole de communication.</w:t>
             </w:r>
           </w:p>
         </w:tc>
       </w:tr>
     </w:tbl>
-    <w:p/>
+    <w:p>
+      <w:r>
+        <w:br w:type="page"/>
+      </w:r>
+    </w:p>
+    <w:p>
+      <w:pPr>
+        <w:pStyle w:val="Titre1"/>
+        <w:numPr>
+          <w:ilvl w:val="0"/>
+          <w:numId w:val="12"/>
+        </w:numPr>
+      </w:pPr>
+      <w:bookmarkStart w:id="19" w:name="_Toc65407024"/>
+      <w:r>
+        <w:lastRenderedPageBreak/>
+        <w:t>Contraintes</w:t>
+      </w:r>
+      <w:bookmarkEnd w:id="19"/>
+    </w:p>
     <w:p>
       <w:pPr>
         <w:pStyle w:val="Titre2"/>
@@ -4773,9 +4692,9 @@
           <w:numId w:val="12"/>
         </w:numPr>
       </w:pPr>
-      <w:bookmarkStart w:id="20" w:name="_Toc65057937"/>
-      <w:r>
-        <w:t>Contraintes Software</w:t>
+      <w:bookmarkStart w:id="20" w:name="_Toc65407025"/>
+      <w:r>
+        <w:t>Contraintes Hardware</w:t>
       </w:r>
       <w:bookmarkEnd w:id="20"/>
     </w:p>
@@ -4783,6 +4702,14 @@
       <w:tblPr>
         <w:tblStyle w:val="Grilledutableau"/>
         <w:tblW w:w="9070" w:type="dxa"/>
+        <w:tblBorders>
+          <w:top w:val="none" w:sz="0" w:space="0" w:color="auto"/>
+          <w:left w:val="none" w:sz="0" w:space="0" w:color="auto"/>
+          <w:bottom w:val="none" w:sz="0" w:space="0" w:color="auto"/>
+          <w:right w:val="none" w:sz="0" w:space="0" w:color="auto"/>
+          <w:insideH w:val="none" w:sz="0" w:space="0" w:color="auto"/>
+          <w:insideV w:val="none" w:sz="0" w:space="0" w:color="auto"/>
+        </w:tblBorders>
         <w:tblCellMar>
           <w:top w:w="57" w:type="dxa"/>
           <w:bottom w:w="57" w:type="dxa"/>
@@ -4800,6 +4727,145 @@
           </w:tcPr>
           <w:p>
             <w:r>
+              <w:t>20.10.10</w:t>
+            </w:r>
+          </w:p>
+        </w:tc>
+        <w:tc>
+          <w:tcPr>
+            <w:tcW w:w="7483" w:type="dxa"/>
+          </w:tcPr>
+          <w:p>
+            <w:r>
+              <w:t>L</w:t>
+            </w:r>
+            <w:r>
+              <w:t>es dimensions de l</w:t>
+            </w:r>
+            <w:r>
+              <w:t>a carte électronique du contrôleur doi</w:t>
+            </w:r>
+            <w:r>
+              <w:t xml:space="preserve">vent être </w:t>
+            </w:r>
+            <w:r>
+              <w:t>plus petite que les dimensions de la carte actuelle</w:t>
+            </w:r>
+            <w:r>
+              <w:t>.</w:t>
+            </w:r>
+          </w:p>
+          <w:p>
+            <w:r>
+              <w:t xml:space="preserve">La carte </w:t>
+            </w:r>
+            <w:r>
+              <w:t>mesure 100mm x 80mm.</w:t>
+            </w:r>
+          </w:p>
+        </w:tc>
+      </w:tr>
+      <w:tr>
+        <w:tc>
+          <w:tcPr>
+            <w:tcW w:w="1587" w:type="dxa"/>
+          </w:tcPr>
+          <w:p>
+            <w:r>
+              <w:t>20.10.20</w:t>
+            </w:r>
+          </w:p>
+        </w:tc>
+        <w:tc>
+          <w:tcPr>
+            <w:tcW w:w="7483" w:type="dxa"/>
+          </w:tcPr>
+          <w:p>
+            <w:r>
+              <w:t>Le pro</w:t>
+            </w:r>
+            <w:r>
+              <w:t xml:space="preserve">cesseur du contrôleur doit être un DSP </w:t>
+            </w:r>
+            <w:r>
+              <w:t>de la marque Texas Instrument et de la famille TMS320F28x.</w:t>
+            </w:r>
+          </w:p>
+        </w:tc>
+      </w:tr>
+      <w:tr>
+        <w:tc>
+          <w:tcPr>
+            <w:tcW w:w="1587" w:type="dxa"/>
+          </w:tcPr>
+          <w:p>
+            <w:r>
+              <w:t>20.10.30</w:t>
+            </w:r>
+          </w:p>
+        </w:tc>
+        <w:tc>
+          <w:tcPr>
+            <w:tcW w:w="7483" w:type="dxa"/>
+          </w:tcPr>
+          <w:p>
+            <w:r>
+              <w:t xml:space="preserve">Le pont triphasé </w:t>
+            </w:r>
+            <w:r>
+              <w:t>doit avoir une fréquence de découpage pouvant aller de 20 à 100kHz</w:t>
+            </w:r>
+            <w:r>
+              <w:t>.</w:t>
+            </w:r>
+          </w:p>
+        </w:tc>
+      </w:tr>
+    </w:tbl>
+    <w:p/>
+    <w:p>
+      <w:pPr>
+        <w:pStyle w:val="Titre2"/>
+        <w:numPr>
+          <w:ilvl w:val="1"/>
+          <w:numId w:val="12"/>
+        </w:numPr>
+      </w:pPr>
+      <w:bookmarkStart w:id="21" w:name="_Toc65407026"/>
+      <w:r>
+        <w:t>Contraintes Software</w:t>
+      </w:r>
+      <w:bookmarkEnd w:id="21"/>
+    </w:p>
+    <w:tbl>
+      <w:tblPr>
+        <w:tblStyle w:val="Grilledutableau"/>
+        <w:tblW w:w="9070" w:type="dxa"/>
+        <w:tblBorders>
+          <w:top w:val="none" w:sz="0" w:space="0" w:color="auto"/>
+          <w:left w:val="none" w:sz="0" w:space="0" w:color="auto"/>
+          <w:bottom w:val="none" w:sz="0" w:space="0" w:color="auto"/>
+          <w:right w:val="none" w:sz="0" w:space="0" w:color="auto"/>
+          <w:insideH w:val="none" w:sz="0" w:space="0" w:color="auto"/>
+          <w:insideV w:val="none" w:sz="0" w:space="0" w:color="auto"/>
+        </w:tblBorders>
+        <w:tblCellMar>
+          <w:top w:w="57" w:type="dxa"/>
+          <w:bottom w:w="57" w:type="dxa"/>
+        </w:tblCellMar>
+        <w:tblLook w:val="04A0" w:firstRow="1" w:lastRow="0" w:firstColumn="1" w:lastColumn="0" w:noHBand="0" w:noVBand="1"/>
+      </w:tblPr>
+      <w:tblGrid>
+        <w:gridCol w:w="1587"/>
+        <w:gridCol w:w="7483"/>
+      </w:tblGrid>
+      <w:tr>
+        <w:tc>
+          <w:tcPr>
+            <w:tcW w:w="1587" w:type="dxa"/>
+          </w:tcPr>
+          <w:p>
+            <w:r>
               <w:t>20.</w:t>
             </w:r>
             <w:r>
@@ -4948,12 +5014,12 @@
           <w:numId w:val="12"/>
         </w:numPr>
       </w:pPr>
-      <w:bookmarkStart w:id="21" w:name="_Toc65057938"/>
+      <w:bookmarkStart w:id="22" w:name="_Toc65407027"/>
       <w:r>
         <w:lastRenderedPageBreak/>
         <w:t>Performances</w:t>
       </w:r>
-      <w:bookmarkEnd w:id="21"/>
+      <w:bookmarkEnd w:id="22"/>
     </w:p>
     <w:p>
       <w:pPr>
@@ -4963,9 +5029,72 @@
           <w:numId w:val="12"/>
         </w:numPr>
       </w:pPr>
-      <w:bookmarkStart w:id="22" w:name="_Toc65057939"/>
-      <w:bookmarkEnd w:id="22"/>
+      <w:bookmarkStart w:id="23" w:name="_Toc65407028"/>
+      <w:r>
+        <w:t>P</w:t>
+      </w:r>
+      <w:r>
+        <w:t>e</w:t>
+      </w:r>
+      <w:r>
+        <w:t xml:space="preserve">rformances </w:t>
+      </w:r>
+      <w:r>
+        <w:t>de régulation</w:t>
+      </w:r>
+      <w:bookmarkEnd w:id="23"/>
     </w:p>
+    <w:tbl>
+      <w:tblPr>
+        <w:tblStyle w:val="Grilledutableau"/>
+        <w:tblW w:w="9070" w:type="dxa"/>
+        <w:tblBorders>
+          <w:top w:val="none" w:sz="0" w:space="0" w:color="auto"/>
+          <w:left w:val="none" w:sz="0" w:space="0" w:color="auto"/>
+          <w:bottom w:val="none" w:sz="0" w:space="0" w:color="auto"/>
+          <w:right w:val="none" w:sz="0" w:space="0" w:color="auto"/>
+          <w:insideH w:val="none" w:sz="0" w:space="0" w:color="auto"/>
+          <w:insideV w:val="none" w:sz="0" w:space="0" w:color="auto"/>
+        </w:tblBorders>
+        <w:tblCellMar>
+          <w:top w:w="57" w:type="dxa"/>
+          <w:bottom w:w="57" w:type="dxa"/>
+        </w:tblCellMar>
+        <w:tblLook w:val="04A0" w:firstRow="1" w:lastRow="0" w:firstColumn="1" w:lastColumn="0" w:noHBand="0" w:noVBand="1"/>
+      </w:tblPr>
+      <w:tblGrid>
+        <w:gridCol w:w="1587"/>
+        <w:gridCol w:w="7483"/>
+      </w:tblGrid>
+      <w:tr>
+        <w:tc>
+          <w:tcPr>
+            <w:tcW w:w="1587" w:type="dxa"/>
+          </w:tcPr>
+          <w:p>
+            <w:r>
+              <w:t>30</w:t>
+            </w:r>
+            <w:r>
+              <w:t>.10.10</w:t>
+            </w:r>
+          </w:p>
+        </w:tc>
+        <w:tc>
+          <w:tcPr>
+            <w:tcW w:w="7483" w:type="dxa"/>
+          </w:tcPr>
+          <w:p>
+            <w:r>
+              <w:t xml:space="preserve">La boucle de régulation du contrôleur doit </w:t>
+            </w:r>
+            <w:r>
+              <w:t>avoir une fréquence d'échantillonnage d'au moins 1kHz.</w:t>
+            </w:r>
+          </w:p>
+        </w:tc>
+      </w:tr>
+    </w:tbl>
     <w:p/>
     <w:p/>
     <w:sectPr>

</xml_diff>